<commit_message>
add shiny app to generalOverview, fix minor bugs, update doxygen, make pdf's from latex, increment version number
</commit_message>
<xml_diff>
--- a/Documentation/generalOverview.docx
+++ b/Documentation/generalOverview.docx
@@ -946,9 +946,14 @@
           <w:spacing w:val="0"/>
           <w:sz w:val="24"/>
         </w:rPr>
-        <w:t xml:space="preserve">There are several key notes as to the applicable ambient temperature ranges for the HPWH models defined in the simulation. These models were largely specified based on lab testing data that was motivated by determining performance in a northwest climate. This led to testing largely at two ambient conditions, 50F and 67F, as well as determining a low temperature compressor cutoff. The results from the simulation are likely applicable to a range of temperatures </w:t>
-      </w:r>
-      <w:r>
+        <w:t>There are several key notes as to the applicable ambient temperature ranges for the HPWH models defined in the simulation. These models were largely specified based on lab testing data that was motivated by determining performance in a northwest climate. This led to testing largely at two ambient conditions, 50F and 67F, as well as determining a low temperature compressor cutoff. The results from the simulation are likely applicable to a range of temperatures up to 80F. For more extreme ambient temperatures, such as 90F, as could be found in a garage in a warmer climate, we make no assertions as to the accuracy of the simulation, as we simply do not currently have the data to make such assertions.</w:t>
+      </w:r>
+    </w:p>
+    <w:p>
+      <w:pPr>
+        <w:pStyle w:val="Normal"/>
+        <w:widowControl/>
+        <w:ind w:left="0" w:right="0" w:hanging="0"/>
         <w:rPr>
           <w:b w:val="false"/>
           <w:i w:val="false"/>
@@ -958,8 +963,7 @@
           <w:spacing w:val="0"/>
           <w:sz w:val="24"/>
         </w:rPr>
-        <w:t xml:space="preserve">up </w:t>
-      </w:r>
+      </w:pPr>
       <w:r>
         <w:rPr>
           <w:b w:val="false"/>
@@ -970,7 +974,6 @@
           <w:spacing w:val="0"/>
           <w:sz w:val="24"/>
         </w:rPr>
-        <w:t>to 80F. For more extreme ambient temperatures, such as 90F, as could be found in a garage in a warmer climate, we make no assertions as to the accuracy of the simulation, as we simply do not currently have the data to make such assertions.</w:t>
       </w:r>
     </w:p>
     <w:p>
@@ -978,6 +981,43 @@
         <w:pStyle w:val="Normal"/>
         <w:widowControl/>
         <w:ind w:left="0" w:right="0" w:hanging="0"/>
+        <w:rPr/>
+      </w:pPr>
+      <w:r>
+        <w:rPr/>
+      </w:r>
+    </w:p>
+    <w:p>
+      <w:pPr>
+        <w:pStyle w:val="Normal"/>
+        <w:rPr>
+          <w:b/>
+          <w:bCs/>
+        </w:rPr>
+      </w:pPr>
+      <w:r>
+        <w:rPr>
+          <w:b/>
+          <w:bCs/>
+        </w:rPr>
+        <w:t>Examples</w:t>
+      </w:r>
+    </w:p>
+    <w:p>
+      <w:pPr>
+        <w:pStyle w:val="Normal"/>
+        <w:rPr>
+          <w:b/>
+          <w:bCs/>
+          <w:i w:val="false"/>
+          <w:caps w:val="false"/>
+          <w:smallCaps w:val="false"/>
+          <w:color w:val="000000"/>
+          <w:spacing w:val="0"/>
+          <w:sz w:val="24"/>
+        </w:rPr>
+      </w:pPr>
+      <w:r>
         <w:rPr>
           <w:b w:val="false"/>
           <w:i w:val="false"/>
@@ -987,10 +1027,12 @@
           <w:spacing w:val="0"/>
           <w:sz w:val="24"/>
         </w:rPr>
-      </w:pPr>
-      <w:r>
-        <w:rPr>
-          <w:b w:val="false"/>
+        <w:t xml:space="preserve">As of 3/22/2016 a shiny-based web app is available at </w:t>
+      </w:r>
+      <w:r>
+        <w:rPr>
+          <w:b/>
+          <w:bCs/>
           <w:i w:val="false"/>
           <w:caps w:val="false"/>
           <w:smallCaps w:val="false"/>
@@ -998,60 +1040,117 @@
           <w:spacing w:val="0"/>
           <w:sz w:val="24"/>
         </w:rPr>
-      </w:r>
-    </w:p>
-    <w:p>
-      <w:pPr>
-        <w:pStyle w:val="Normal"/>
-        <w:widowControl/>
-        <w:ind w:left="0" w:right="0" w:hanging="0"/>
-        <w:rPr/>
-      </w:pPr>
-      <w:r>
-        <w:rPr/>
-      </w:r>
-    </w:p>
-    <w:p>
-      <w:pPr>
-        <w:pStyle w:val="Normal"/>
-        <w:rPr/>
-      </w:pPr>
-      <w:r>
-        <w:rPr/>
-      </w:r>
-    </w:p>
-    <w:p>
-      <w:pPr>
-        <w:pStyle w:val="Normal"/>
-        <w:rPr>
-          <w:b w:val="false"/>
-          <w:i w:val="false"/>
-          <w:caps w:val="false"/>
-          <w:smallCaps w:val="false"/>
-          <w:color w:val="000000"/>
-          <w:spacing w:val="0"/>
-          <w:sz w:val="24"/>
-        </w:rPr>
-      </w:pPr>
-      <w:r>
-        <w:rPr>
-          <w:b w:val="false"/>
-          <w:i w:val="false"/>
-          <w:caps w:val="false"/>
-          <w:smallCaps w:val="false"/>
-          <w:color w:val="000000"/>
-          <w:spacing w:val="0"/>
-          <w:sz w:val="24"/>
-        </w:rPr>
-      </w:r>
-    </w:p>
-    <w:p>
-      <w:pPr>
-        <w:pStyle w:val="Normal"/>
-        <w:rPr/>
-      </w:pPr>
-      <w:r>
-        <w:rPr/>
+        <w:t>https://ecotope.shinyapps.io/HpwhTestTool/</w:t>
+      </w:r>
+    </w:p>
+    <w:p>
+      <w:pPr>
+        <w:pStyle w:val="Normal"/>
+        <w:rPr/>
+      </w:pPr>
+      <w:r>
+        <w:rPr/>
+        <w:t>This app will show comparisons of simulated data and measured lab data for a number of water heaters.  An example is shown in Figure 4.</w:t>
+      </w:r>
+    </w:p>
+    <w:p>
+      <w:pPr>
+        <w:pStyle w:val="Normal"/>
+        <w:rPr/>
+      </w:pPr>
+      <w:r>
+        <w:rPr/>
+      </w:r>
+    </w:p>
+    <w:p>
+      <w:pPr>
+        <w:pStyle w:val="Normal"/>
+        <w:rPr/>
+      </w:pPr>
+      <w:r>
+        <w:rPr/>
+      </w:r>
+      <w:r>
+        <w:pict>
+          <v:rect style="position:absolute;width:498.6pt;height:290.75pt;mso-wrap-distance-left:0pt;mso-wrap-distance-right:0pt;mso-wrap-distance-top:0pt;mso-wrap-distance-bottom:0pt;margin-top:0pt;margin-left:0pt">
+            <v:textbox inset="0in,0in,0in,0in">
+              <w:txbxContent>
+                <w:p>
+                  <w:pPr>
+                    <w:pStyle w:val="Figure"/>
+                    <w:spacing w:before="120" w:after="120"/>
+                    <w:rPr/>
+                  </w:pPr>
+                  <w:r>
+                    <w:rPr/>
+                    <w:t xml:space="preserve">Figure </w:t>
+                    <w:drawing>
+                      <wp:anchor behindDoc="0" distT="0" distB="0" distL="0" distR="0" simplePos="0" locked="0" layoutInCell="1" allowOverlap="1" relativeHeight="7">
+                        <wp:simplePos x="0" y="0"/>
+                        <wp:positionH relativeFrom="column">
+                          <wp:align>center</wp:align>
+                        </wp:positionH>
+                        <wp:positionV relativeFrom="line">
+                          <wp:align>top</wp:align>
+                        </wp:positionV>
+                        <wp:extent cx="6332220" cy="3441065"/>
+                        <wp:effectExtent l="0" t="0" r="0" b="0"/>
+                        <wp:wrapTopAndBottom/>
+                        <wp:docPr id="3" name="Picture" descr=""/>
+                        <wp:cNvGraphicFramePr>
+                          <a:graphicFrameLocks xmlns:a="http://schemas.openxmlformats.org/drawingml/2006/main" noChangeAspect="1"/>
+                        </wp:cNvGraphicFramePr>
+                        <a:graphic xmlns:a="http://schemas.openxmlformats.org/drawingml/2006/main">
+                          <a:graphicData uri="http://schemas.openxmlformats.org/drawingml/2006/picture">
+                            <pic:pic xmlns:pic="http://schemas.openxmlformats.org/drawingml/2006/picture">
+                              <pic:nvPicPr>
+                                <pic:cNvPr id="3" name="Picture" descr=""/>
+                                <pic:cNvPicPr>
+                                  <a:picLocks noChangeAspect="1" noChangeArrowheads="1"/>
+                                </pic:cNvPicPr>
+                              </pic:nvPicPr>
+                              <pic:blipFill>
+                                <a:blip r:embed="rId5"/>
+                                <a:stretch>
+                                  <a:fillRect/>
+                                </a:stretch>
+                              </pic:blipFill>
+                              <pic:spPr bwMode="auto">
+                                <a:xfrm>
+                                  <a:off x="0" y="0"/>
+                                  <a:ext cx="6332220" cy="3441065"/>
+                                </a:xfrm>
+                                <a:prstGeom prst="rect">
+                                  <a:avLst/>
+                                </a:prstGeom>
+                                <a:noFill/>
+                                <a:ln w="9525">
+                                  <a:noFill/>
+                                  <a:miter lim="800000"/>
+                                  <a:headEnd/>
+                                  <a:tailEnd/>
+                                </a:ln>
+                              </pic:spPr>
+                            </pic:pic>
+                          </a:graphicData>
+                        </a:graphic>
+                      </wp:anchor>
+                    </w:drawing>
+                  </w:r>
+                  <w:r>
+                    <w:rPr/>
+                    <w:t>4</w:t>
+                  </w:r>
+                  <w:r>
+                    <w:rPr/>
+                    <w:t xml:space="preserve">: An example HPWH simulation, with measured lab data for comparison.  </w:t>
+                  </w:r>
+                </w:p>
+              </w:txbxContent>
+            </v:textbox>
+            <w10:wrap type="square" side="largest"/>
+          </v:rect>
+        </w:pict>
       </w:r>
     </w:p>
     <w:sectPr>
@@ -1353,6 +1452,12 @@
       <w:sz w:val="16"/>
       <w:szCs w:val="14"/>
     </w:rPr>
+  </w:style>
+  <w:style w:type="paragraph" w:styleId="Figure">
+    <w:name w:val="Figure"/>
+    <w:basedOn w:val="Caption"/>
+    <w:pPr/>
+    <w:rPr/>
   </w:style>
   <w:style w:type="numbering" w:styleId="NoList" w:default="1">
     <w:name w:val="No List"/>

</xml_diff>